<commit_message>
Some changes in requirements
</commit_message>
<xml_diff>
--- a/Functional Requirement Document Template.docx
+++ b/Functional Requirement Document Template.docx
@@ -135,9 +135,9 @@
         <w:tblLook w:val="04A0" w:firstRow="1" w:lastRow="0" w:firstColumn="1" w:lastColumn="0" w:noHBand="0" w:noVBand="1"/>
       </w:tblPr>
       <w:tblGrid>
-        <w:gridCol w:w="2574"/>
-        <w:gridCol w:w="2573"/>
-        <w:gridCol w:w="4203"/>
+        <w:gridCol w:w="2467"/>
+        <w:gridCol w:w="2464"/>
+        <w:gridCol w:w="4419"/>
       </w:tblGrid>
       <w:tr>
         <w:tc>
@@ -255,6 +255,13 @@
                 <w:szCs w:val="24"/>
                 <w:lang w:val="en-US"/>
               </w:rPr>
+              <w:t>Arodriguezovall7747</w:t>
+            </w:r>
+            <w:r>
+              <w:rPr>
+                <w:szCs w:val="24"/>
+                <w:lang w:val="en-US"/>
+              </w:rPr>
               <w:t>@conestogac.on.ca</w:t>
             </w:r>
           </w:p>
@@ -398,11 +405,19 @@
                 <w:lang w:eastAsia="en-CA"/>
               </w:rPr>
             </w:pPr>
+            <w:proofErr w:type="spellStart"/>
             <w:r>
               <w:rPr>
                 <w:lang w:eastAsia="en-CA"/>
               </w:rPr>
-              <w:t>Zeel Shah</w:t>
+              <w:t>Zeel</w:t>
+            </w:r>
+            <w:proofErr w:type="spellEnd"/>
+            <w:r>
+              <w:rPr>
+                <w:lang w:eastAsia="en-CA"/>
+              </w:rPr>
+              <w:t xml:space="preserve"> Shah</w:t>
             </w:r>
           </w:p>
         </w:tc>
@@ -1860,6 +1875,7 @@
                 <w:szCs w:val="24"/>
               </w:rPr>
             </w:pPr>
+            <w:proofErr w:type="spellStart"/>
             <w:r>
               <w:rPr>
                 <w:rFonts w:eastAsia="Times New Roman" w:cs="Times New Roman"/>
@@ -1868,6 +1884,7 @@
               </w:rPr>
               <w:t>Zeel</w:t>
             </w:r>
+            <w:proofErr w:type="spellEnd"/>
           </w:p>
         </w:tc>
       </w:tr>
@@ -2019,6 +2036,7 @@
                 <w:szCs w:val="24"/>
               </w:rPr>
             </w:pPr>
+            <w:proofErr w:type="spellStart"/>
             <w:r>
               <w:rPr>
                 <w:rFonts w:eastAsia="Times New Roman" w:cs="Times New Roman"/>
@@ -2027,6 +2045,7 @@
               </w:rPr>
               <w:t>Zeel</w:t>
             </w:r>
+            <w:proofErr w:type="spellEnd"/>
           </w:p>
         </w:tc>
       </w:tr>
@@ -2649,6 +2668,7 @@
                 <w:szCs w:val="24"/>
               </w:rPr>
             </w:pPr>
+            <w:proofErr w:type="spellStart"/>
             <w:r>
               <w:rPr>
                 <w:rFonts w:eastAsia="Times New Roman" w:cs="Times New Roman"/>
@@ -2657,6 +2677,7 @@
               </w:rPr>
               <w:t>Zeel</w:t>
             </w:r>
+            <w:proofErr w:type="spellEnd"/>
           </w:p>
         </w:tc>
       </w:tr>
@@ -2802,6 +2823,7 @@
                 <w:szCs w:val="24"/>
               </w:rPr>
             </w:pPr>
+            <w:proofErr w:type="spellStart"/>
             <w:r>
               <w:rPr>
                 <w:rFonts w:eastAsia="Times New Roman" w:cs="Times New Roman"/>
@@ -2810,6 +2832,7 @@
               </w:rPr>
               <w:t>Zeel</w:t>
             </w:r>
+            <w:proofErr w:type="spellEnd"/>
           </w:p>
         </w:tc>
       </w:tr>
@@ -3370,7 +3393,25 @@
                 <w:color w:val="000000"/>
                 <w:szCs w:val="24"/>
               </w:rPr>
-              <w:t>Displays the grocery stores names for a particular store they can price matches (e.g. No Frills offers price match with Walmart, FreshCo, Food Basics)</w:t>
+              <w:t xml:space="preserve">Displays the grocery stores names for a particular store they can price matches (e.g. No Frills offers price match with Walmart, </w:t>
+            </w:r>
+            <w:proofErr w:type="spellStart"/>
+            <w:r>
+              <w:rPr>
+                <w:rFonts w:eastAsia="Times New Roman" w:cs="Times New Roman"/>
+                <w:color w:val="000000"/>
+                <w:szCs w:val="24"/>
+              </w:rPr>
+              <w:t>FreshCo</w:t>
+            </w:r>
+            <w:proofErr w:type="spellEnd"/>
+            <w:r>
+              <w:rPr>
+                <w:rFonts w:eastAsia="Times New Roman" w:cs="Times New Roman"/>
+                <w:color w:val="000000"/>
+                <w:szCs w:val="24"/>
+              </w:rPr>
+              <w:t>, Food Basics)</w:t>
             </w:r>
           </w:p>
         </w:tc>
@@ -3754,6 +3795,7 @@
                 <w:szCs w:val="24"/>
               </w:rPr>
             </w:pPr>
+            <w:proofErr w:type="spellStart"/>
             <w:r>
               <w:rPr>
                 <w:rFonts w:eastAsia="Times New Roman" w:cs="Times New Roman"/>
@@ -3762,6 +3804,7 @@
               </w:rPr>
               <w:t>Zeel</w:t>
             </w:r>
+            <w:proofErr w:type="spellEnd"/>
           </w:p>
         </w:tc>
       </w:tr>
@@ -3813,7 +3856,25 @@
                 <w:color w:val="000000"/>
                 <w:szCs w:val="24"/>
               </w:rPr>
-              <w:t>System shall implement a sort filter to allow users to sort prices and items.</w:t>
+              <w:t xml:space="preserve">System shall implement a </w:t>
+            </w:r>
+            <w:proofErr w:type="gramStart"/>
+            <w:r>
+              <w:rPr>
+                <w:rFonts w:eastAsia="Times New Roman" w:cs="Times New Roman"/>
+                <w:color w:val="000000"/>
+                <w:szCs w:val="24"/>
+              </w:rPr>
+              <w:t>sort</w:t>
+            </w:r>
+            <w:proofErr w:type="gramEnd"/>
+            <w:r>
+              <w:rPr>
+                <w:rFonts w:eastAsia="Times New Roman" w:cs="Times New Roman"/>
+                <w:color w:val="000000"/>
+                <w:szCs w:val="24"/>
+              </w:rPr>
+              <w:t xml:space="preserve"> filter to allow users to sort prices and items.</w:t>
             </w:r>
           </w:p>
         </w:tc>
@@ -3913,7 +3974,7 @@
                 <w:color w:val="000000"/>
                 <w:szCs w:val="24"/>
               </w:rPr>
-              <w:t>Zeel</w:t>
+              <w:t>André</w:t>
             </w:r>
           </w:p>
         </w:tc>
@@ -4519,6 +4580,7 @@
                 <w:szCs w:val="24"/>
               </w:rPr>
             </w:pPr>
+            <w:proofErr w:type="spellStart"/>
             <w:r>
               <w:rPr>
                 <w:rFonts w:eastAsia="Times New Roman" w:cs="Times New Roman"/>
@@ -4527,6 +4589,7 @@
               </w:rPr>
               <w:t>Zeel</w:t>
             </w:r>
+            <w:proofErr w:type="spellEnd"/>
           </w:p>
         </w:tc>
       </w:tr>
@@ -4825,6 +4888,7 @@
                 <w:szCs w:val="24"/>
               </w:rPr>
             </w:pPr>
+            <w:proofErr w:type="spellStart"/>
             <w:r>
               <w:rPr>
                 <w:rFonts w:eastAsia="Times New Roman" w:cs="Times New Roman"/>
@@ -4833,6 +4897,7 @@
               </w:rPr>
               <w:t>Zeel</w:t>
             </w:r>
+            <w:proofErr w:type="spellEnd"/>
           </w:p>
         </w:tc>
       </w:tr>
@@ -5649,7 +5714,25 @@
                 <w:color w:val="000000"/>
                 <w:szCs w:val="24"/>
               </w:rPr>
-              <w:t>System shall provide in-store navigation using WiFi.</w:t>
+              <w:t xml:space="preserve">System shall provide in-store navigation using </w:t>
+            </w:r>
+            <w:proofErr w:type="spellStart"/>
+            <w:r>
+              <w:rPr>
+                <w:rFonts w:eastAsia="Times New Roman" w:cs="Times New Roman"/>
+                <w:color w:val="000000"/>
+                <w:szCs w:val="24"/>
+              </w:rPr>
+              <w:t>WiFi</w:t>
+            </w:r>
+            <w:proofErr w:type="spellEnd"/>
+            <w:r>
+              <w:rPr>
+                <w:rFonts w:eastAsia="Times New Roman" w:cs="Times New Roman"/>
+                <w:color w:val="000000"/>
+                <w:szCs w:val="24"/>
+              </w:rPr>
+              <w:t>.</w:t>
             </w:r>
           </w:p>
         </w:tc>
@@ -7426,6 +7509,7 @@
                 <w:szCs w:val="24"/>
               </w:rPr>
             </w:pPr>
+            <w:proofErr w:type="spellStart"/>
             <w:r>
               <w:rPr>
                 <w:rFonts w:eastAsia="Times New Roman" w:cs="Times New Roman"/>
@@ -7434,6 +7518,7 @@
               </w:rPr>
               <w:t>Zeel</w:t>
             </w:r>
+            <w:proofErr w:type="spellEnd"/>
           </w:p>
         </w:tc>
       </w:tr>
@@ -7968,7 +8053,25 @@
                 <w:color w:val="000000"/>
                 <w:szCs w:val="24"/>
               </w:rPr>
-              <w:t>Users can check their spending history over a period of time.</w:t>
+              <w:t xml:space="preserve">Users can check their spending history over </w:t>
+            </w:r>
+            <w:proofErr w:type="gramStart"/>
+            <w:r>
+              <w:rPr>
+                <w:rFonts w:eastAsia="Times New Roman" w:cs="Times New Roman"/>
+                <w:color w:val="000000"/>
+                <w:szCs w:val="24"/>
+              </w:rPr>
+              <w:t>a period of time</w:t>
+            </w:r>
+            <w:proofErr w:type="gramEnd"/>
+            <w:r>
+              <w:rPr>
+                <w:rFonts w:eastAsia="Times New Roman" w:cs="Times New Roman"/>
+                <w:color w:val="000000"/>
+                <w:szCs w:val="24"/>
+              </w:rPr>
+              <w:t>.</w:t>
             </w:r>
           </w:p>
         </w:tc>
@@ -8368,6 +8471,7 @@
                 <w:szCs w:val="24"/>
               </w:rPr>
             </w:pPr>
+            <w:proofErr w:type="spellStart"/>
             <w:r>
               <w:rPr>
                 <w:rFonts w:eastAsia="Times New Roman" w:cs="Times New Roman"/>
@@ -8376,6 +8480,7 @@
               </w:rPr>
               <w:t>Zeel</w:t>
             </w:r>
+            <w:proofErr w:type="spellEnd"/>
           </w:p>
         </w:tc>
       </w:tr>
@@ -9039,7 +9144,25 @@
                 <w:color w:val="000000"/>
                 <w:szCs w:val="24"/>
               </w:rPr>
-              <w:t>Users can leave reviews for the crowdness of the store.</w:t>
+              <w:t xml:space="preserve">Users can leave reviews for the </w:t>
+            </w:r>
+            <w:proofErr w:type="spellStart"/>
+            <w:r>
+              <w:rPr>
+                <w:rFonts w:eastAsia="Times New Roman" w:cs="Times New Roman"/>
+                <w:color w:val="000000"/>
+                <w:szCs w:val="24"/>
+              </w:rPr>
+              <w:t>crowdness</w:t>
+            </w:r>
+            <w:proofErr w:type="spellEnd"/>
+            <w:r>
+              <w:rPr>
+                <w:rFonts w:eastAsia="Times New Roman" w:cs="Times New Roman"/>
+                <w:color w:val="000000"/>
+                <w:szCs w:val="24"/>
+              </w:rPr>
+              <w:t xml:space="preserve"> of the store.</w:t>
             </w:r>
           </w:p>
         </w:tc>

</xml_diff>

<commit_message>
Added purpose and scope
</commit_message>
<xml_diff>
--- a/Functional Requirement Document Template.docx
+++ b/Functional Requirement Document Template.docx
@@ -66,6 +66,7 @@
       <w:pPr>
         <w:rPr>
           <w:szCs w:val="24"/>
+          <w:lang w:val="en-IN"/>
         </w:rPr>
       </w:pPr>
       <w:r>
@@ -83,6 +84,126 @@
         </w:rPr>
         <w:t>:</w:t>
       </w:r>
+      <w:r>
+        <w:rPr>
+          <w:szCs w:val="24"/>
+        </w:rPr>
+        <w:t xml:space="preserve"> </w:t>
+      </w:r>
+      <w:r>
+        <w:rPr>
+          <w:szCs w:val="24"/>
+          <w:lang w:val="en-IN"/>
+        </w:rPr>
+        <w:t>Our goal is to develop a </w:t>
+      </w:r>
+      <w:r>
+        <w:rPr>
+          <w:b/>
+          <w:bCs/>
+          <w:szCs w:val="24"/>
+          <w:lang w:val="en-IN"/>
+        </w:rPr>
+        <w:t>Smart Grocery Assistant</w:t>
+      </w:r>
+      <w:r>
+        <w:rPr>
+          <w:szCs w:val="24"/>
+          <w:lang w:val="en-IN"/>
+        </w:rPr>
+        <w:t> that provides users with a streamlined shopping experience by offering:</w:t>
+      </w:r>
+    </w:p>
+    <w:p>
+      <w:pPr>
+        <w:numPr>
+          <w:ilvl w:val="0"/>
+          <w:numId w:val="5"/>
+        </w:numPr>
+        <w:rPr>
+          <w:szCs w:val="24"/>
+          <w:lang w:val="en-IN"/>
+        </w:rPr>
+      </w:pPr>
+      <w:r>
+        <w:rPr>
+          <w:b/>
+          <w:bCs/>
+          <w:szCs w:val="24"/>
+          <w:lang w:val="en-IN"/>
+        </w:rPr>
+        <w:t>Real-time price comparison</w:t>
+      </w:r>
+      <w:r>
+        <w:rPr>
+          <w:szCs w:val="24"/>
+          <w:lang w:val="en-IN"/>
+        </w:rPr>
+        <w:t> across nearby grocery stores.</w:t>
+      </w:r>
+    </w:p>
+    <w:p>
+      <w:pPr>
+        <w:numPr>
+          <w:ilvl w:val="0"/>
+          <w:numId w:val="5"/>
+        </w:numPr>
+        <w:rPr>
+          <w:szCs w:val="24"/>
+          <w:lang w:val="en-IN"/>
+        </w:rPr>
+      </w:pPr>
+      <w:r>
+        <w:rPr>
+          <w:b/>
+          <w:bCs/>
+          <w:szCs w:val="24"/>
+          <w:lang w:val="en-IN"/>
+        </w:rPr>
+        <w:t>Inventory monitoring</w:t>
+      </w:r>
+      <w:r>
+        <w:rPr>
+          <w:szCs w:val="24"/>
+          <w:lang w:val="en-IN"/>
+        </w:rPr>
+        <w:t> to inform users about product availability.</w:t>
+      </w:r>
+    </w:p>
+    <w:p>
+      <w:pPr>
+        <w:numPr>
+          <w:ilvl w:val="0"/>
+          <w:numId w:val="5"/>
+        </w:numPr>
+        <w:rPr>
+          <w:szCs w:val="24"/>
+          <w:lang w:val="en-IN"/>
+        </w:rPr>
+      </w:pPr>
+      <w:r>
+        <w:rPr>
+          <w:b/>
+          <w:bCs/>
+          <w:szCs w:val="24"/>
+          <w:lang w:val="en-IN"/>
+        </w:rPr>
+        <w:t>Grocery list integration</w:t>
+      </w:r>
+      <w:r>
+        <w:rPr>
+          <w:szCs w:val="24"/>
+          <w:lang w:val="en-IN"/>
+        </w:rPr>
+        <w:t>, allowing users to optimize their lists and compare total costs across different stores.</w:t>
+      </w:r>
+    </w:p>
+    <w:p>
+      <w:pPr>
+        <w:rPr>
+          <w:szCs w:val="24"/>
+        </w:rPr>
+      </w:pPr>
     </w:p>
     <w:p>
       <w:pPr>
@@ -114,6 +235,39 @@
           <w:szCs w:val="24"/>
         </w:rPr>
         <w:t xml:space="preserve">: </w:t>
+      </w:r>
+    </w:p>
+    <w:p>
+      <w:pPr>
+        <w:rPr>
+          <w:szCs w:val="24"/>
+        </w:rPr>
+      </w:pPr>
+      <w:r>
+        <w:rPr>
+          <w:szCs w:val="24"/>
+        </w:rPr>
+        <w:t>So our overall goal is to improve the grocery shopping experience by offering various kind of tools such as real time price comparison of stores., inventory notifications and a grocery list manager to assist the customers in the most efficient cases.</w:t>
+      </w:r>
+    </w:p>
+    <w:p>
+      <w:pPr>
+        <w:rPr>
+          <w:szCs w:val="24"/>
+        </w:rPr>
+      </w:pPr>
+    </w:p>
+    <w:p>
+      <w:pPr>
+        <w:rPr>
+          <w:szCs w:val="24"/>
+        </w:rPr>
+      </w:pPr>
+      <w:r>
+        <w:rPr>
+          <w:szCs w:val="24"/>
+        </w:rPr>
+        <w:t>Various kind of functions can be added like accounts creation, balanced shopping/cart list, notifications regarding the flyers and product status.</w:t>
       </w:r>
     </w:p>
     <w:p>
@@ -628,6 +782,7 @@
                 <w:color w:val="000000"/>
                 <w:szCs w:val="24"/>
               </w:rPr>
+              <w:lastRenderedPageBreak/>
               <w:t>#</w:t>
             </w:r>
           </w:p>
@@ -3588,16 +3743,7 @@
                 <w:color w:val="000000"/>
                 <w:szCs w:val="24"/>
               </w:rPr>
-              <w:t xml:space="preserve"> price match quantity </w:t>
-            </w:r>
-            <w:r>
-              <w:rPr>
-                <w:rFonts w:eastAsia="Times New Roman" w:cs="Times New Roman"/>
-                <w:color w:val="000000"/>
-                <w:szCs w:val="24"/>
-              </w:rPr>
-              <w:lastRenderedPageBreak/>
-              <w:t>for a particular product is 4)</w:t>
+              <w:t xml:space="preserve"> price match quantity for a particular product is 4)</w:t>
             </w:r>
           </w:p>
         </w:tc>
@@ -3622,7 +3768,6 @@
                 <w:color w:val="000000"/>
                 <w:szCs w:val="24"/>
               </w:rPr>
-              <w:lastRenderedPageBreak/>
               <w:t>High</w:t>
             </w:r>
           </w:p>
@@ -8985,6 +9130,119 @@
     </w:lvl>
   </w:abstractNum>
   <w:abstractNum w:abstractNumId="3" w15:restartNumberingAfterBreak="0">
+    <w:nsid w:val="3D5A7780"/>
+    <w:multiLevelType w:val="multilevel"/>
+    <w:tmpl w:val="92182F7E"/>
+    <w:lvl w:ilvl="0">
+      <w:start w:val="1"/>
+      <w:numFmt w:val="decimal"/>
+      <w:lvlText w:val="%1."/>
+      <w:lvlJc w:val="left"/>
+      <w:pPr>
+        <w:tabs>
+          <w:tab w:val="num" w:pos="720"/>
+        </w:tabs>
+        <w:ind w:left="720" w:hanging="360"/>
+      </w:pPr>
+    </w:lvl>
+    <w:lvl w:ilvl="1" w:tentative="1">
+      <w:start w:val="1"/>
+      <w:numFmt w:val="decimal"/>
+      <w:lvlText w:val="%2."/>
+      <w:lvlJc w:val="left"/>
+      <w:pPr>
+        <w:tabs>
+          <w:tab w:val="num" w:pos="1440"/>
+        </w:tabs>
+        <w:ind w:left="1440" w:hanging="360"/>
+      </w:pPr>
+    </w:lvl>
+    <w:lvl w:ilvl="2" w:tentative="1">
+      <w:start w:val="1"/>
+      <w:numFmt w:val="decimal"/>
+      <w:lvlText w:val="%3."/>
+      <w:lvlJc w:val="left"/>
+      <w:pPr>
+        <w:tabs>
+          <w:tab w:val="num" w:pos="2160"/>
+        </w:tabs>
+        <w:ind w:left="2160" w:hanging="360"/>
+      </w:pPr>
+    </w:lvl>
+    <w:lvl w:ilvl="3" w:tentative="1">
+      <w:start w:val="1"/>
+      <w:numFmt w:val="decimal"/>
+      <w:lvlText w:val="%4."/>
+      <w:lvlJc w:val="left"/>
+      <w:pPr>
+        <w:tabs>
+          <w:tab w:val="num" w:pos="2880"/>
+        </w:tabs>
+        <w:ind w:left="2880" w:hanging="360"/>
+      </w:pPr>
+    </w:lvl>
+    <w:lvl w:ilvl="4" w:tentative="1">
+      <w:start w:val="1"/>
+      <w:numFmt w:val="decimal"/>
+      <w:lvlText w:val="%5."/>
+      <w:lvlJc w:val="left"/>
+      <w:pPr>
+        <w:tabs>
+          <w:tab w:val="num" w:pos="3600"/>
+        </w:tabs>
+        <w:ind w:left="3600" w:hanging="360"/>
+      </w:pPr>
+    </w:lvl>
+    <w:lvl w:ilvl="5" w:tentative="1">
+      <w:start w:val="1"/>
+      <w:numFmt w:val="decimal"/>
+      <w:lvlText w:val="%6."/>
+      <w:lvlJc w:val="left"/>
+      <w:pPr>
+        <w:tabs>
+          <w:tab w:val="num" w:pos="4320"/>
+        </w:tabs>
+        <w:ind w:left="4320" w:hanging="360"/>
+      </w:pPr>
+    </w:lvl>
+    <w:lvl w:ilvl="6" w:tentative="1">
+      <w:start w:val="1"/>
+      <w:numFmt w:val="decimal"/>
+      <w:lvlText w:val="%7."/>
+      <w:lvlJc w:val="left"/>
+      <w:pPr>
+        <w:tabs>
+          <w:tab w:val="num" w:pos="5040"/>
+        </w:tabs>
+        <w:ind w:left="5040" w:hanging="360"/>
+      </w:pPr>
+    </w:lvl>
+    <w:lvl w:ilvl="7" w:tentative="1">
+      <w:start w:val="1"/>
+      <w:numFmt w:val="decimal"/>
+      <w:lvlText w:val="%8."/>
+      <w:lvlJc w:val="left"/>
+      <w:pPr>
+        <w:tabs>
+          <w:tab w:val="num" w:pos="5760"/>
+        </w:tabs>
+        <w:ind w:left="5760" w:hanging="360"/>
+      </w:pPr>
+    </w:lvl>
+    <w:lvl w:ilvl="8" w:tentative="1">
+      <w:start w:val="1"/>
+      <w:numFmt w:val="decimal"/>
+      <w:lvlText w:val="%9."/>
+      <w:lvlJc w:val="left"/>
+      <w:pPr>
+        <w:tabs>
+          <w:tab w:val="num" w:pos="6480"/>
+        </w:tabs>
+        <w:ind w:left="6480" w:hanging="360"/>
+      </w:pPr>
+    </w:lvl>
+  </w:abstractNum>
+  <w:abstractNum w:abstractNumId="4" w15:restartNumberingAfterBreak="0">
     <w:nsid w:val="796269CF"/>
     <w:multiLevelType w:val="hybridMultilevel"/>
     <w:tmpl w:val="E9585AB4"/>
@@ -9080,6 +9338,9 @@
     <w:abstractNumId w:val="2"/>
   </w:num>
   <w:num w:numId="4" w16cid:durableId="294484005">
+    <w:abstractNumId w:val="4"/>
+  </w:num>
+  <w:num w:numId="5" w16cid:durableId="575625435">
     <w:abstractNumId w:val="3"/>
   </w:num>
 </w:numbering>
@@ -9746,7 +10007,6 @@
   <w:style w:type="character" w:default="1" w:styleId="DefaultParagraphFont">
     <w:name w:val="Default Paragraph Font"/>
     <w:uiPriority w:val="1"/>
-    <w:semiHidden/>
     <w:unhideWhenUsed/>
   </w:style>
   <w:style w:type="table" w:default="1" w:styleId="TableNormal">

</xml_diff>